<commit_message>
[-] some solo projects, made to fit 1 page
</commit_message>
<xml_diff>
--- a/Resume Kevin O'Mara .docx
+++ b/Resume Kevin O'Mara .docx
@@ -935,29 +935,6 @@
           <w:sz w:val="24"/>
           <w:szCs w:val="24"/>
         </w:rPr>
-      </w:pPr>
-      <w:r>
-        <w:rPr>
-          <w:rFonts w:ascii="Arial" w:eastAsia="Arial" w:hAnsi="Arial" w:cs="Arial"/>
-          <w:sz w:val="24"/>
-          <w:szCs w:val="24"/>
-        </w:rPr>
-        <w:t>OpenMP</w:t>
-      </w:r>
-    </w:p>
-    <w:p>
-      <w:pPr>
-        <w:pStyle w:val="ListParagraph"/>
-        <w:numPr>
-          <w:ilvl w:val="0"/>
-          <w:numId w:val="34"/>
-        </w:numPr>
-        <w:spacing w:after="0" w:line="240" w:lineRule="auto"/>
-        <w:rPr>
-          <w:rFonts w:ascii="Arial" w:eastAsia="Arial" w:hAnsi="Arial" w:cs="Arial"/>
-          <w:sz w:val="24"/>
-          <w:szCs w:val="24"/>
-        </w:rPr>
         <w:sectPr>
           <w:type w:val="continuous"/>
           <w:pgSz w:w="12240" w:h="15840"/>
@@ -965,6 +942,14 @@
           <w:cols w:num="2" w:space="0"/>
         </w:sectPr>
       </w:pPr>
+      <w:r>
+        <w:rPr>
+          <w:rFonts w:ascii="Arial" w:eastAsia="Arial" w:hAnsi="Arial" w:cs="Arial"/>
+          <w:sz w:val="24"/>
+          <w:szCs w:val="24"/>
+        </w:rPr>
+        <w:t>OpenMP</w:t>
+      </w:r>
     </w:p>
     <w:p>
       <w:pPr>
@@ -1048,8 +1033,6 @@
           <w:szCs w:val="24"/>
         </w:rPr>
       </w:pPr>
-      <w:bookmarkStart w:id="0" w:name="_GoBack"/>
-      <w:bookmarkEnd w:id="0"/>
       <w:r>
         <w:rPr>
           <w:rFonts w:ascii="Arial" w:eastAsia="Arial" w:hAnsi="Arial" w:cs="Arial"/>
@@ -1273,39 +1256,21 @@
           <w:szCs w:val="24"/>
         </w:rPr>
       </w:pPr>
-      <w:proofErr w:type="spellStart"/>
-      <w:r>
-        <w:rPr>
-          <w:rFonts w:ascii="Arial" w:eastAsia="Arial" w:hAnsi="Arial" w:cs="Arial"/>
-          <w:sz w:val="24"/>
-          <w:szCs w:val="24"/>
-        </w:rPr>
-        <w:t>Noughts</w:t>
-      </w:r>
-      <w:proofErr w:type="spellEnd"/>
-      <w:r>
-        <w:rPr>
-          <w:rFonts w:ascii="Arial" w:eastAsia="Arial" w:hAnsi="Arial" w:cs="Arial"/>
-          <w:sz w:val="24"/>
-          <w:szCs w:val="24"/>
-        </w:rPr>
-        <w:t xml:space="preserve"> and Crosses</w:t>
-      </w:r>
-      <w:r>
-        <w:rPr>
-          <w:rFonts w:ascii="Arial" w:eastAsia="Arial" w:hAnsi="Arial" w:cs="Arial"/>
-          <w:sz w:val="24"/>
-          <w:szCs w:val="24"/>
-        </w:rPr>
-        <w:t xml:space="preserve"> –</w:t>
-      </w:r>
-      <w:r>
-        <w:rPr>
-          <w:rFonts w:ascii="Arial" w:eastAsia="Arial" w:hAnsi="Arial" w:cs="Arial"/>
-          <w:sz w:val="24"/>
-          <w:szCs w:val="24"/>
-        </w:rPr>
-        <w:t xml:space="preserve"> command line games Tic Tac Toe and Connect 4</w:t>
+      <w:r>
+        <w:rPr>
+          <w:rFonts w:ascii="Arial" w:eastAsia="Arial" w:hAnsi="Arial" w:cs="Arial"/>
+          <w:sz w:val="24"/>
+          <w:szCs w:val="24"/>
+        </w:rPr>
+        <w:t>Sector 8</w:t>
+      </w:r>
+      <w:r>
+        <w:rPr>
+          <w:rFonts w:ascii="Arial" w:eastAsia="Arial" w:hAnsi="Arial" w:cs="Arial"/>
+          <w:sz w:val="24"/>
+          <w:szCs w:val="24"/>
+        </w:rPr>
+        <w:t xml:space="preserve"> – comprehensive artwork for a board game of my own design</w:t>
       </w:r>
     </w:p>
     <w:p>
@@ -1316,132 +1281,11 @@
         <w:rPr>
           <w:rStyle w:val="Hyperlink"/>
           <w:rFonts w:ascii="Arial" w:eastAsia="Arial" w:hAnsi="Arial" w:cs="Arial"/>
-          <w:color w:val="000000"/>
-          <w:sz w:val="24"/>
-          <w:szCs w:val="24"/>
-          <w:u w:val="none"/>
+          <w:sz w:val="24"/>
+          <w:szCs w:val="24"/>
         </w:rPr>
       </w:pPr>
       <w:hyperlink r:id="rId10" w:history="1">
-        <w:r>
-          <w:rPr>
-            <w:rStyle w:val="Hyperlink"/>
-            <w:rFonts w:ascii="Arial" w:eastAsia="Arial" w:hAnsi="Arial" w:cs="Arial"/>
-            <w:sz w:val="24"/>
-            <w:szCs w:val="24"/>
-          </w:rPr>
-          <w:t>https://github.com/kevin-d-omara/Noughts-and-Crosses-68kAsm</w:t>
-        </w:r>
-      </w:hyperlink>
-    </w:p>
-    <w:p>
-      <w:pPr>
-        <w:pStyle w:val="ListParagraph"/>
-        <w:numPr>
-          <w:ilvl w:val="1"/>
-          <w:numId w:val="44"/>
-        </w:numPr>
-        <w:spacing w:after="0" w:line="240" w:lineRule="auto"/>
-        <w:rPr>
-          <w:rFonts w:ascii="Arial" w:eastAsia="Arial" w:hAnsi="Arial" w:cs="Arial"/>
-          <w:sz w:val="24"/>
-          <w:szCs w:val="24"/>
-        </w:rPr>
-      </w:pPr>
-      <w:r>
-        <w:rPr>
-          <w:rFonts w:ascii="Arial" w:eastAsia="Arial" w:hAnsi="Arial" w:cs="Arial"/>
-          <w:sz w:val="24"/>
-          <w:szCs w:val="24"/>
-        </w:rPr>
-        <w:t>Pong</w:t>
-      </w:r>
-      <w:r>
-        <w:rPr>
-          <w:rFonts w:ascii="Arial" w:eastAsia="Arial" w:hAnsi="Arial" w:cs="Arial"/>
-          <w:sz w:val="24"/>
-          <w:szCs w:val="24"/>
-        </w:rPr>
-        <w:t xml:space="preserve"> – classic computer Tennis, GUI-based</w:t>
-      </w:r>
-    </w:p>
-    <w:p>
-      <w:pPr>
-        <w:pStyle w:val="ListParagraph"/>
-        <w:spacing w:after="0" w:line="240" w:lineRule="auto"/>
-        <w:ind w:left="2160"/>
-        <w:rPr>
-          <w:rFonts w:ascii="Arial" w:eastAsia="Arial" w:hAnsi="Arial" w:cs="Arial"/>
-          <w:sz w:val="24"/>
-          <w:szCs w:val="24"/>
-        </w:rPr>
-      </w:pPr>
-      <w:hyperlink r:id="rId11" w:history="1">
-        <w:r>
-          <w:rPr>
-            <w:rStyle w:val="Hyperlink"/>
-            <w:rFonts w:ascii="Arial" w:eastAsia="Arial" w:hAnsi="Arial" w:cs="Arial"/>
-            <w:sz w:val="24"/>
-            <w:szCs w:val="24"/>
-          </w:rPr>
-          <w:t>https://github.com/kevin-d-omara/Pong</w:t>
-        </w:r>
-      </w:hyperlink>
-      <w:r>
-        <w:rPr>
-          <w:rFonts w:ascii="Arial" w:eastAsia="Arial" w:hAnsi="Arial" w:cs="Arial"/>
-          <w:sz w:val="24"/>
-          <w:szCs w:val="24"/>
-        </w:rPr>
-        <w:t xml:space="preserve"> </w:t>
-      </w:r>
-    </w:p>
-    <w:p>
-      <w:pPr>
-        <w:pStyle w:val="ListParagraph"/>
-        <w:numPr>
-          <w:ilvl w:val="1"/>
-          <w:numId w:val="44"/>
-        </w:numPr>
-        <w:spacing w:after="0" w:line="240" w:lineRule="auto"/>
-        <w:rPr>
-          <w:rFonts w:ascii="Arial" w:eastAsia="Arial" w:hAnsi="Arial" w:cs="Arial"/>
-          <w:sz w:val="24"/>
-          <w:szCs w:val="24"/>
-        </w:rPr>
-      </w:pPr>
-      <w:r>
-        <w:rPr>
-          <w:rFonts w:ascii="Arial" w:eastAsia="Arial" w:hAnsi="Arial" w:cs="Arial"/>
-          <w:sz w:val="24"/>
-          <w:szCs w:val="24"/>
-        </w:rPr>
-        <w:t>Sector 8</w:t>
-      </w:r>
-      <w:r>
-        <w:rPr>
-          <w:rFonts w:ascii="Arial" w:eastAsia="Arial" w:hAnsi="Arial" w:cs="Arial"/>
-          <w:sz w:val="24"/>
-          <w:szCs w:val="24"/>
-        </w:rPr>
-        <w:t xml:space="preserve"> – comprehensive artwork for a board game of my own design</w:t>
-      </w:r>
-    </w:p>
-    <w:p>
-      <w:pPr>
-        <w:pStyle w:val="ListParagraph"/>
-        <w:spacing w:after="0" w:line="240" w:lineRule="auto"/>
-        <w:ind w:left="2160"/>
-        <w:rPr>
-          <w:rStyle w:val="Hyperlink"/>
-          <w:rFonts w:ascii="Arial" w:eastAsia="Arial" w:hAnsi="Arial" w:cs="Arial"/>
-          <w:color w:val="000000"/>
-          <w:sz w:val="24"/>
-          <w:szCs w:val="24"/>
-          <w:u w:val="none"/>
-        </w:rPr>
-      </w:pPr>
-      <w:hyperlink r:id="rId12" w:history="1">
         <w:r>
           <w:rPr>
             <w:rStyle w:val="Hyperlink"/>
@@ -1456,6 +1300,19 @@
     <w:p>
       <w:pPr>
         <w:pStyle w:val="ListParagraph"/>
+        <w:spacing w:after="0" w:line="240" w:lineRule="auto"/>
+        <w:rPr>
+          <w:rFonts w:ascii="Arial" w:eastAsia="Arial" w:hAnsi="Arial" w:cs="Arial"/>
+          <w:sz w:val="24"/>
+          <w:szCs w:val="24"/>
+        </w:rPr>
+      </w:pPr>
+      <w:bookmarkStart w:id="0" w:name="_GoBack"/>
+      <w:bookmarkEnd w:id="0"/>
+    </w:p>
+    <w:p>
+      <w:pPr>
+        <w:pStyle w:val="ListParagraph"/>
         <w:numPr>
           <w:ilvl w:val="0"/>
           <w:numId w:val="44"/>
@@ -1518,7 +1375,7 @@
           <w:szCs w:val="24"/>
         </w:rPr>
       </w:pPr>
-      <w:hyperlink r:id="rId13" w:history="1">
+      <w:hyperlink r:id="rId11" w:history="1">
         <w:r>
           <w:rPr>
             <w:rStyle w:val="Hyperlink"/>
@@ -1597,7 +1454,7 @@
           <w:szCs w:val="24"/>
         </w:rPr>
       </w:pPr>
-      <w:hyperlink r:id="rId14" w:history="1">
+      <w:hyperlink r:id="rId12" w:history="1">
         <w:r>
           <w:rPr>
             <w:rStyle w:val="Hyperlink"/>
@@ -1668,7 +1525,6 @@
           <w:sz w:val="24"/>
           <w:szCs w:val="24"/>
         </w:rPr>
-        <w:lastRenderedPageBreak/>
         <w:t>Oarsman for San Diego State Men’s Crew (2012-2014)</w:t>
       </w:r>
     </w:p>
@@ -1694,21 +1550,14 @@
         </w:rPr>
         <w:t>5:00 am practice, 5 days a week</w:t>
       </w:r>
-    </w:p>
-    <w:p>
-      <w:pPr>
-        <w:pStyle w:val="ListParagraph"/>
-        <w:numPr>
-          <w:ilvl w:val="1"/>
-          <w:numId w:val="33"/>
-        </w:numPr>
-        <w:spacing w:after="0" w:line="240" w:lineRule="auto"/>
-        <w:rPr>
-          <w:rFonts w:ascii="Arial" w:eastAsia="Arial" w:hAnsi="Arial" w:cs="Arial"/>
-          <w:sz w:val="24"/>
-          <w:szCs w:val="24"/>
-        </w:rPr>
-      </w:pPr>
+      <w:r>
+        <w:rPr>
+          <w:rFonts w:ascii="Arial" w:eastAsia="Arial" w:hAnsi="Arial" w:cs="Arial"/>
+          <w:sz w:val="24"/>
+          <w:szCs w:val="24"/>
+        </w:rPr>
+        <w:t xml:space="preserve">, </w:t>
+      </w:r>
       <w:r>
         <w:rPr>
           <w:rFonts w:ascii="Arial" w:eastAsia="Arial" w:hAnsi="Arial" w:cs="Arial"/>
@@ -1777,30 +1626,6 @@
           <w:szCs w:val="24"/>
         </w:rPr>
         <w:t>)</w:t>
-      </w:r>
-    </w:p>
-    <w:p>
-      <w:pPr>
-        <w:pStyle w:val="ListParagraph"/>
-        <w:numPr>
-          <w:ilvl w:val="0"/>
-          <w:numId w:val="33"/>
-        </w:numPr>
-        <w:spacing w:after="0" w:line="240" w:lineRule="auto"/>
-        <w:rPr>
-          <w:rFonts w:ascii="Arial" w:eastAsia="Arial" w:hAnsi="Arial" w:cs="Arial"/>
-          <w:i/>
-          <w:sz w:val="24"/>
-          <w:szCs w:val="24"/>
-        </w:rPr>
-      </w:pPr>
-      <w:r>
-        <w:rPr>
-          <w:rFonts w:ascii="Arial" w:eastAsia="Arial" w:hAnsi="Arial" w:cs="Arial"/>
-          <w:sz w:val="24"/>
-          <w:szCs w:val="24"/>
-        </w:rPr>
-        <w:t>Surfing (ongoing)</w:t>
       </w:r>
     </w:p>
     <w:sectPr>
@@ -7796,7 +7621,7 @@
 </file>
 
 <file path=customXml/itemProps1.xml><?xml version="1.0" encoding="utf-8"?>
-<ds:datastoreItem xmlns:ds="http://schemas.openxmlformats.org/officeDocument/2006/customXml" ds:itemID="{3DC65A88-C792-4F14-B7FE-954987BA0239}">
+<ds:datastoreItem xmlns:ds="http://schemas.openxmlformats.org/officeDocument/2006/customXml" ds:itemID="{C40A3F99-B3F6-4984-9434-474E36372FFC}">
   <ds:schemaRefs>
     <ds:schemaRef ds:uri="http://schemas.openxmlformats.org/officeDocument/2006/bibliography"/>
   </ds:schemaRefs>

</xml_diff>

<commit_message>
fixed description for Rocket Car
</commit_message>
<xml_diff>
--- a/Resume Kevin O'Mara .docx
+++ b/Resume Kevin O'Mara .docx
@@ -1138,23 +1138,13 @@
           <w:szCs w:val="24"/>
         </w:rPr>
       </w:pPr>
-      <w:proofErr w:type="spellStart"/>
-      <w:r>
-        <w:rPr>
-          <w:rFonts w:ascii="Arial" w:eastAsia="Arial" w:hAnsi="Arial" w:cs="Arial"/>
-          <w:sz w:val="24"/>
-          <w:szCs w:val="24"/>
-        </w:rPr>
-        <w:t>PongOut</w:t>
-      </w:r>
-      <w:proofErr w:type="spellEnd"/>
-      <w:r>
-        <w:rPr>
-          <w:rFonts w:ascii="Arial" w:eastAsia="Arial" w:hAnsi="Arial" w:cs="Arial"/>
-          <w:sz w:val="24"/>
-          <w:szCs w:val="24"/>
-        </w:rPr>
-        <w:t xml:space="preserve"> – hybrid between the classics Pong and Breakout</w:t>
+      <w:r>
+        <w:rPr>
+          <w:rFonts w:ascii="Arial" w:eastAsia="Arial" w:hAnsi="Arial" w:cs="Arial"/>
+          <w:sz w:val="24"/>
+          <w:szCs w:val="24"/>
+        </w:rPr>
+        <w:t>PongOut – hybrid between the classics Pong and Breakout</w:t>
       </w:r>
     </w:p>
     <w:p>
@@ -1307,8 +1297,6 @@
           <w:szCs w:val="24"/>
         </w:rPr>
       </w:pPr>
-      <w:bookmarkStart w:id="0" w:name="_GoBack"/>
-      <w:bookmarkEnd w:id="0"/>
     </w:p>
     <w:p>
       <w:pPr>
@@ -1361,8 +1349,18 @@
           <w:sz w:val="24"/>
           <w:szCs w:val="24"/>
         </w:rPr>
-        <w:t>Rocket Car – hybrid between the classics Pong and Breakout</w:t>
-      </w:r>
+        <w:t xml:space="preserve">Rocket Car – </w:t>
+      </w:r>
+      <w:r>
+        <w:rPr>
+          <w:rFonts w:ascii="Arial" w:eastAsia="Arial" w:hAnsi="Arial" w:cs="Arial"/>
+          <w:sz w:val="24"/>
+          <w:szCs w:val="24"/>
+        </w:rPr>
+        <w:t>race against time on extraterrestrial race tracks</w:t>
+      </w:r>
+      <w:bookmarkStart w:id="0" w:name="_GoBack"/>
+      <w:bookmarkEnd w:id="0"/>
     </w:p>
     <w:p>
       <w:pPr>
@@ -7621,7 +7619,7 @@
 </file>
 
 <file path=customXml/itemProps1.xml><?xml version="1.0" encoding="utf-8"?>
-<ds:datastoreItem xmlns:ds="http://schemas.openxmlformats.org/officeDocument/2006/customXml" ds:itemID="{C40A3F99-B3F6-4984-9434-474E36372FFC}">
+<ds:datastoreItem xmlns:ds="http://schemas.openxmlformats.org/officeDocument/2006/customXml" ds:itemID="{BA445DCB-1310-468A-BD22-484A6F2DBB31}">
   <ds:schemaRefs>
     <ds:schemaRef ds:uri="http://schemas.openxmlformats.org/officeDocument/2006/bibliography"/>
   </ds:schemaRefs>

</xml_diff>